<commit_message>
Plantillas del modulo de coordinador listas, registrar alumno esta completo
</commit_message>
<xml_diff>
--- a/Descripciones de casos de uso/CU18_Registrar proyecto de investigación.docx
+++ b/Descripciones de casos de uso/CU18_Registrar proyecto de investigación.docx
@@ -125,11 +125,7 @@
             </w:pPr>
             <w:r>
               <w:rPr/>
-              <w:t>CU_1</w:t>
-            </w:r>
-            <w:r>
-              <w:rPr/>
-              <w:t>8</w:t>
+              <w:t>CU_18</w:t>
             </w:r>
           </w:p>
         </w:tc>
@@ -194,18 +190,7 @@
                 <w:szCs w:val="22"/>
                 <w:lang w:val="es-MX" w:eastAsia="zh-CN" w:bidi="hi-IN"/>
               </w:rPr>
-              <w:t>Registrar proyecto de investigaci</w:t>
-            </w:r>
-            <w:r>
-              <w:rPr>
-                <w:rFonts w:eastAsia="Noto Serif CJK SC" w:cs="Lohit Devanagari"/>
-                <w:color w:val="auto"/>
-                <w:kern w:val="0"/>
-                <w:sz w:val="22"/>
-                <w:szCs w:val="22"/>
-                <w:lang w:val="es-MX" w:eastAsia="zh-CN" w:bidi="hi-IN"/>
-              </w:rPr>
-              <w:t>ón</w:t>
+              <w:t>Registrar proyecto de investigación</w:t>
             </w:r>
           </w:p>
         </w:tc>
@@ -301,7 +286,15 @@
             </w:r>
             <w:r>
               <w:rPr/>
-              <w:t>17/10/2022</w:t>
+              <w:t>1</w:t>
+            </w:r>
+            <w:r>
+              <w:rPr/>
+              <w:t>8</w:t>
+            </w:r>
+            <w:r>
+              <w:rPr/>
+              <w:t>/10/2022</w:t>
             </w:r>
           </w:p>
         </w:tc>
@@ -392,18 +385,7 @@
                 <w:szCs w:val="22"/>
                 <w:lang w:val="es-MX" w:eastAsia="zh-CN" w:bidi="hi-IN"/>
               </w:rPr>
-              <w:t>El coordinador registrara un nuevo proyecto de investigaci</w:t>
-            </w:r>
-            <w:r>
-              <w:rPr>
-                <w:rFonts w:eastAsia="Noto Serif CJK SC" w:cs="Lohit Devanagari"/>
-                <w:color w:val="auto"/>
-                <w:kern w:val="0"/>
-                <w:sz w:val="22"/>
-                <w:szCs w:val="22"/>
-                <w:lang w:val="es-MX" w:eastAsia="zh-CN" w:bidi="hi-IN"/>
-              </w:rPr>
-              <w:t>ón</w:t>
+              <w:t>El coordinador registrara un nuevo proyecto de investigación</w:t>
             </w:r>
           </w:p>
         </w:tc>
@@ -519,11 +501,7 @@
             </w:pPr>
             <w:r>
               <w:rPr/>
-              <w:t xml:space="preserve">De </w:t>
-            </w:r>
-            <w:r>
-              <w:rPr/>
-              <w:t>5 a 10 veces cada 6 meses.</w:t>
+              <w:t>De 5 a 10 veces cada 6 meses.</w:t>
             </w:r>
           </w:p>
         </w:tc>
@@ -580,11 +558,7 @@
             </w:pPr>
             <w:r>
               <w:rPr/>
-              <w:t>El coordinador da clic el botón “</w:t>
-            </w:r>
-            <w:r>
-              <w:rPr/>
-              <w:t>Registrar proyecto de investigaci</w:t>
+              <w:t>El coordinador da clic el botón “Registrar proyecto de investigaci</w:t>
             </w:r>
             <w:r>
               <w:rPr>
@@ -681,29 +655,7 @@
                 <w:szCs w:val="22"/>
                 <w:lang w:val="es-MX" w:eastAsia="zh-CN" w:bidi="hi-IN"/>
               </w:rPr>
-              <w:t xml:space="preserve"> </w:t>
-            </w:r>
-            <w:r>
-              <w:rPr>
-                <w:rFonts w:eastAsia="Noto Serif CJK SC" w:cs="Lohit Devanagari"/>
-                <w:color w:val="auto"/>
-                <w:kern w:val="0"/>
-                <w:sz w:val="22"/>
-                <w:szCs w:val="22"/>
-                <w:lang w:val="es-MX" w:eastAsia="zh-CN" w:bidi="hi-IN"/>
-              </w:rPr>
-              <w:t>proyectos de investigaci</w:t>
-            </w:r>
-            <w:r>
-              <w:rPr>
-                <w:rFonts w:eastAsia="Noto Serif CJK SC" w:cs="Lohit Devanagari"/>
-                <w:color w:val="auto"/>
-                <w:kern w:val="0"/>
-                <w:sz w:val="22"/>
-                <w:szCs w:val="22"/>
-                <w:lang w:val="es-MX" w:eastAsia="zh-CN" w:bidi="hi-IN"/>
-              </w:rPr>
-              <w:t>ón</w:t>
+              <w:t xml:space="preserve"> proyectos de investigación</w:t>
             </w:r>
           </w:p>
         </w:tc>
@@ -766,11 +718,7 @@
             </w:pPr>
             <w:r>
               <w:rPr/>
-              <w:t>El sistema despliega despliega la vista “</w:t>
-            </w:r>
-            <w:r>
-              <w:rPr/>
-              <w:t>NuevoProyecto</w:t>
+              <w:t>El sistema despliega despliega la vista “NuevoProyecto</w:t>
             </w:r>
             <w:r>
               <w:rPr>
@@ -808,7 +756,7 @@
                 <w:u w:val="none"/>
                 <w:lang w:val="es-MX" w:eastAsia="zh-CN" w:bidi="hi-IN"/>
               </w:rPr>
-              <w:t>El coordinador selecciona el tipo de tipo de proyecto de investigaci</w:t>
+              <w:t xml:space="preserve">El coordinador selecciona el tipo de tipo de proyecto de investigación a registrar (Proyecto de investigación, PLADEA, Vinculación) </w:t>
             </w:r>
             <w:r>
               <w:rPr>
@@ -820,7 +768,19 @@
                 <w:u w:val="none"/>
                 <w:lang w:val="es-MX" w:eastAsia="zh-CN" w:bidi="hi-IN"/>
               </w:rPr>
-              <w:t>ón a registrar (Proyecto de investigación, PLADEA, Vinculación)(FA01)(FA02)(FA03).</w:t>
+              <w:t xml:space="preserve">e ingresa los datos dependiendo del formulario </w:t>
+            </w:r>
+            <w:r>
+              <w:rPr>
+                <w:rFonts w:eastAsia="Noto Serif CJK SC" w:cs="Lohit Devanagari"/>
+                <w:color w:val="auto"/>
+                <w:kern w:val="0"/>
+                <w:sz w:val="22"/>
+                <w:szCs w:val="22"/>
+                <w:u w:val="none"/>
+                <w:lang w:val="es-MX" w:eastAsia="zh-CN" w:bidi="hi-IN"/>
+              </w:rPr>
+              <w:t>(FA01)(FA02)(FA03).</w:t>
             </w:r>
           </w:p>
           <w:p>
@@ -846,7 +806,31 @@
                 <w:u w:val="none"/>
                 <w:lang w:val="es-MX" w:eastAsia="zh-CN" w:bidi="hi-IN"/>
               </w:rPr>
-              <w:t>El sistema valida y guarda los datos. (FA04)(FA05);</w:t>
+              <w:t>El sistema valida y guarda los datos. (FA04)(FA05)</w:t>
+            </w:r>
+            <w:r>
+              <w:rPr>
+                <w:rFonts w:eastAsia="Noto Serif CJK SC" w:cs="Lohit Devanagari"/>
+                <w:color w:val="auto"/>
+                <w:kern w:val="0"/>
+                <w:sz w:val="22"/>
+                <w:szCs w:val="22"/>
+                <w:u w:val="none"/>
+                <w:lang w:val="es-MX" w:eastAsia="zh-CN" w:bidi="hi-IN"/>
+              </w:rPr>
+              <w:t>(EX01)</w:t>
+            </w:r>
+            <w:r>
+              <w:rPr>
+                <w:rFonts w:eastAsia="Noto Serif CJK SC" w:cs="Lohit Devanagari"/>
+                <w:color w:val="auto"/>
+                <w:kern w:val="0"/>
+                <w:sz w:val="22"/>
+                <w:szCs w:val="22"/>
+                <w:u w:val="none"/>
+                <w:lang w:val="es-MX" w:eastAsia="zh-CN" w:bidi="hi-IN"/>
+              </w:rPr>
+              <w:t>;</w:t>
             </w:r>
           </w:p>
           <w:p>
@@ -913,216 +897,163 @@
             </w:pPr>
             <w:r>
               <w:rPr/>
-              <w:t>FA01. Eliminaci</w:t>
-            </w:r>
-            <w:r>
-              <w:rPr>
-                <w:rFonts w:eastAsia="Noto Serif CJK SC" w:cs="Lohit Devanagari"/>
-                <w:color w:val="auto"/>
-                <w:kern w:val="0"/>
-                <w:sz w:val="22"/>
-                <w:szCs w:val="22"/>
-                <w:lang w:val="es-MX" w:eastAsia="zh-CN" w:bidi="hi-IN"/>
-              </w:rPr>
-              <w:t>ón de integrantes.</w:t>
-            </w:r>
-          </w:p>
-          <w:p>
-            <w:pPr>
-              <w:pStyle w:val="LOnormal"/>
-              <w:widowControl w:val="false"/>
-              <w:rPr/>
-            </w:pPr>
-            <w:r>
-              <w:rPr>
-                <w:rFonts w:eastAsia="Noto Serif CJK SC" w:cs="Lohit Devanagari"/>
-                <w:color w:val="auto"/>
-                <w:kern w:val="0"/>
-                <w:sz w:val="22"/>
-                <w:szCs w:val="22"/>
-                <w:lang w:val="es-MX" w:eastAsia="zh-CN" w:bidi="hi-IN"/>
-              </w:rPr>
-              <w:t>1. El coordinador elimina los integrantes ya registrados dentro del cuerpo académico, dando click en el botón “eliminar”.</w:t>
-            </w:r>
-          </w:p>
-          <w:p>
-            <w:pPr>
-              <w:pStyle w:val="LOnormal"/>
-              <w:widowControl w:val="false"/>
-              <w:rPr/>
-            </w:pPr>
-            <w:r>
-              <w:rPr>
-                <w:rFonts w:eastAsia="Noto Serif CJK SC" w:cs="Lohit Devanagari"/>
-                <w:color w:val="auto"/>
-                <w:kern w:val="0"/>
-                <w:sz w:val="22"/>
-                <w:szCs w:val="22"/>
-                <w:lang w:val="es-MX" w:eastAsia="zh-CN" w:bidi="hi-IN"/>
-              </w:rPr>
-              <w:t>2. El sistema lanza el mensaje “Estas seguro de eliminar el registro?”.</w:t>
-            </w:r>
-          </w:p>
-          <w:p>
-            <w:pPr>
-              <w:pStyle w:val="LOnormal"/>
-              <w:widowControl w:val="false"/>
-              <w:rPr/>
-            </w:pPr>
-            <w:r>
-              <w:rPr>
-                <w:rFonts w:eastAsia="Noto Serif CJK SC" w:cs="Lohit Devanagari"/>
-                <w:color w:val="auto"/>
-                <w:kern w:val="0"/>
-                <w:sz w:val="22"/>
-                <w:szCs w:val="22"/>
-                <w:lang w:val="es-MX" w:eastAsia="zh-CN" w:bidi="hi-IN"/>
-              </w:rPr>
-              <w:t>El coordinador da click en “Confirmar”.</w:t>
-            </w:r>
-          </w:p>
-          <w:p>
-            <w:pPr>
-              <w:pStyle w:val="LOnormal"/>
-              <w:widowControl w:val="false"/>
-              <w:rPr/>
-            </w:pPr>
-            <w:r>
-              <w:rPr>
-                <w:rFonts w:eastAsia="Noto Serif CJK SC" w:cs="Lohit Devanagari"/>
-                <w:color w:val="auto"/>
-                <w:kern w:val="0"/>
-                <w:sz w:val="22"/>
-                <w:szCs w:val="22"/>
-                <w:lang w:val="es-MX" w:eastAsia="zh-CN" w:bidi="hi-IN"/>
-              </w:rPr>
-              <w:t>3. El sistema elimina el registro.</w:t>
-            </w:r>
-          </w:p>
-          <w:p>
-            <w:pPr>
-              <w:pStyle w:val="LOnormal"/>
-              <w:widowControl w:val="false"/>
-              <w:rPr/>
-            </w:pPr>
-            <w:r>
-              <w:rPr>
-                <w:rFonts w:eastAsia="Noto Serif CJK SC" w:cs="Lohit Devanagari"/>
-                <w:color w:val="auto"/>
-                <w:kern w:val="0"/>
-                <w:sz w:val="22"/>
-                <w:szCs w:val="22"/>
-                <w:lang w:val="es-MX" w:eastAsia="zh-CN" w:bidi="hi-IN"/>
-              </w:rPr>
-              <w:t>Fin del FA02.</w:t>
-            </w:r>
-          </w:p>
-          <w:p>
-            <w:pPr>
-              <w:pStyle w:val="LOnormal"/>
-              <w:widowControl w:val="false"/>
-              <w:rPr/>
-            </w:pPr>
-            <w:r>
-              <w:rPr>
-                <w:rFonts w:eastAsia="Noto Serif CJK SC" w:cs="Lohit Devanagari"/>
-                <w:color w:val="auto"/>
-                <w:kern w:val="0"/>
-                <w:sz w:val="22"/>
-                <w:szCs w:val="22"/>
-                <w:lang w:val="es-MX" w:eastAsia="zh-CN" w:bidi="hi-IN"/>
-              </w:rPr>
-              <w:t>FA02. Profesor ya es integrante.</w:t>
-            </w:r>
-          </w:p>
-          <w:p>
-            <w:pPr>
-              <w:pStyle w:val="LOnormal"/>
-              <w:widowControl w:val="false"/>
-              <w:rPr/>
-            </w:pPr>
-            <w:r>
-              <w:rPr>
-                <w:rFonts w:eastAsia="Noto Serif CJK SC" w:cs="Lohit Devanagari"/>
-                <w:color w:val="auto"/>
-                <w:kern w:val="0"/>
-                <w:sz w:val="22"/>
-                <w:szCs w:val="22"/>
-                <w:lang w:val="es-MX" w:eastAsia="zh-CN" w:bidi="hi-IN"/>
-              </w:rPr>
-              <w:t>1. El sistema lanza el mensaje “El profesor ya es integrante de un cuerpo académico, puedes registrarlo solo como colaborador”.</w:t>
-            </w:r>
-          </w:p>
-          <w:p>
-            <w:pPr>
-              <w:pStyle w:val="LOnormal"/>
-              <w:widowControl w:val="false"/>
-              <w:rPr/>
-            </w:pPr>
-            <w:r>
-              <w:rPr>
-                <w:rFonts w:eastAsia="Noto Serif CJK SC" w:cs="Lohit Devanagari"/>
-                <w:color w:val="auto"/>
-                <w:kern w:val="0"/>
-                <w:sz w:val="22"/>
-                <w:szCs w:val="22"/>
-                <w:lang w:val="es-MX" w:eastAsia="zh-CN" w:bidi="hi-IN"/>
-              </w:rPr>
-              <w:t>Fin del FA02.</w:t>
-            </w:r>
-          </w:p>
-          <w:p>
-            <w:pPr>
-              <w:pStyle w:val="LOnormal"/>
-              <w:widowControl w:val="false"/>
-              <w:rPr/>
-            </w:pPr>
-            <w:r>
-              <w:rPr>
-                <w:rFonts w:eastAsia="Noto Serif CJK SC" w:cs="Lohit Devanagari"/>
-                <w:color w:val="auto"/>
-                <w:kern w:val="0"/>
-                <w:sz w:val="22"/>
-                <w:szCs w:val="22"/>
-                <w:lang w:val="es-MX" w:eastAsia="zh-CN" w:bidi="hi-IN"/>
-              </w:rPr>
-              <w:t>FA03. Selección no realizada.</w:t>
-            </w:r>
-          </w:p>
-          <w:p>
-            <w:pPr>
-              <w:pStyle w:val="LOnormal"/>
-              <w:widowControl w:val="false"/>
-              <w:rPr/>
-            </w:pPr>
-            <w:r>
-              <w:rPr>
-                <w:rFonts w:eastAsia="Noto Serif CJK SC" w:cs="Lohit Devanagari"/>
-                <w:color w:val="auto"/>
-                <w:kern w:val="0"/>
-                <w:sz w:val="22"/>
-                <w:szCs w:val="22"/>
-                <w:lang w:val="es-MX" w:eastAsia="zh-CN" w:bidi="hi-IN"/>
-              </w:rPr>
-              <w:t>1. El sistema lanza el mensaje “Debe de seleccionar el tipo de integrante”.</w:t>
-            </w:r>
-          </w:p>
-          <w:p>
-            <w:pPr>
-              <w:pStyle w:val="LOnormal"/>
-              <w:widowControl w:val="false"/>
-              <w:rPr/>
-            </w:pPr>
-            <w:r>
-              <w:rPr>
-                <w:rFonts w:eastAsia="Noto Serif CJK SC" w:cs="Lohit Devanagari"/>
-                <w:color w:val="auto"/>
-                <w:kern w:val="0"/>
-                <w:sz w:val="22"/>
-                <w:szCs w:val="22"/>
-                <w:lang w:val="es-MX" w:eastAsia="zh-CN" w:bidi="hi-IN"/>
-              </w:rPr>
-              <w:t>Fin del FA03.</w:t>
+              <w:t xml:space="preserve">FA01. </w:t>
+            </w:r>
+            <w:r>
+              <w:rPr/>
+              <w:t>El coordinador selecciona “Proyecto de investigaci</w:t>
+            </w:r>
+            <w:r>
+              <w:rPr>
+                <w:rFonts w:eastAsia="Noto Serif CJK SC" w:cs="Lohit Devanagari"/>
+                <w:color w:val="auto"/>
+                <w:kern w:val="0"/>
+                <w:sz w:val="22"/>
+                <w:szCs w:val="22"/>
+                <w:lang w:val="es-MX" w:eastAsia="zh-CN" w:bidi="hi-IN"/>
+              </w:rPr>
+              <w:t>ón”.</w:t>
+            </w:r>
+          </w:p>
+          <w:p>
+            <w:pPr>
+              <w:pStyle w:val="LOnormal"/>
+              <w:widowControl w:val="false"/>
+              <w:rPr/>
+            </w:pPr>
+            <w:r>
+              <w:rPr>
+                <w:rFonts w:eastAsia="Noto Serif CJK SC" w:cs="Lohit Devanagari"/>
+                <w:color w:val="auto"/>
+                <w:kern w:val="0"/>
+                <w:sz w:val="22"/>
+                <w:szCs w:val="22"/>
+                <w:lang w:val="es-MX" w:eastAsia="zh-CN" w:bidi="hi-IN"/>
+              </w:rPr>
+              <w:t>1. El sistema despliega la ventana “RegistroProyectoDeInvestigacion” (EX02).</w:t>
+            </w:r>
+          </w:p>
+          <w:p>
+            <w:pPr>
+              <w:pStyle w:val="LOnormal"/>
+              <w:widowControl w:val="false"/>
+              <w:rPr/>
+            </w:pPr>
+            <w:r>
+              <w:rPr>
+                <w:rFonts w:eastAsia="Noto Serif CJK SC" w:cs="Lohit Devanagari"/>
+                <w:color w:val="auto"/>
+                <w:kern w:val="0"/>
+                <w:sz w:val="22"/>
+                <w:szCs w:val="22"/>
+                <w:lang w:val="es-MX" w:eastAsia="zh-CN" w:bidi="hi-IN"/>
+              </w:rPr>
+              <w:t>2. El coordinador ingresa los datos solicitados:</w:t>
+            </w:r>
+          </w:p>
+          <w:p>
+            <w:pPr>
+              <w:pStyle w:val="LOnormal"/>
+              <w:widowControl w:val="false"/>
+              <w:rPr/>
+            </w:pPr>
+            <w:r>
+              <w:rPr>
+                <w:rFonts w:eastAsia="Noto Serif CJK SC" w:cs="Lohit Devanagari"/>
+                <w:color w:val="auto"/>
+                <w:kern w:val="0"/>
+                <w:sz w:val="22"/>
+                <w:szCs w:val="22"/>
+                <w:lang w:val="es-MX" w:eastAsia="zh-CN" w:bidi="hi-IN"/>
+              </w:rPr>
+              <w:t xml:space="preserve">    </w:t>
+            </w:r>
+            <w:r>
+              <w:rPr>
+                <w:rFonts w:eastAsia="Noto Serif CJK SC" w:cs="Lohit Devanagari"/>
+                <w:color w:val="auto"/>
+                <w:kern w:val="0"/>
+                <w:sz w:val="22"/>
+                <w:szCs w:val="22"/>
+                <w:lang w:val="es-MX" w:eastAsia="zh-CN" w:bidi="hi-IN"/>
+              </w:rPr>
+              <w:t>-Nombre del proyecto.</w:t>
+            </w:r>
+          </w:p>
+          <w:p>
+            <w:pPr>
+              <w:pStyle w:val="LOnormal"/>
+              <w:widowControl w:val="false"/>
+              <w:rPr/>
+            </w:pPr>
+            <w:r>
+              <w:rPr>
+                <w:rFonts w:eastAsia="Noto Serif CJK SC" w:cs="Lohit Devanagari"/>
+                <w:color w:val="auto"/>
+                <w:kern w:val="0"/>
+                <w:sz w:val="22"/>
+                <w:szCs w:val="22"/>
+                <w:lang w:val="es-MX" w:eastAsia="zh-CN" w:bidi="hi-IN"/>
+              </w:rPr>
+              <w:t xml:space="preserve">    </w:t>
+            </w:r>
+            <w:r>
+              <w:rPr>
+                <w:rFonts w:eastAsia="Noto Serif CJK SC" w:cs="Lohit Devanagari"/>
+                <w:color w:val="auto"/>
+                <w:kern w:val="0"/>
+                <w:sz w:val="22"/>
+                <w:szCs w:val="22"/>
+                <w:lang w:val="es-MX" w:eastAsia="zh-CN" w:bidi="hi-IN"/>
+              </w:rPr>
+              <w:t>-Fecha de inicio.</w:t>
+            </w:r>
+          </w:p>
+          <w:p>
+            <w:pPr>
+              <w:pStyle w:val="LOnormal"/>
+              <w:widowControl w:val="false"/>
+              <w:rPr/>
+            </w:pPr>
+            <w:r>
+              <w:rPr>
+                <w:rFonts w:eastAsia="Noto Serif CJK SC" w:cs="Lohit Devanagari"/>
+                <w:color w:val="auto"/>
+                <w:kern w:val="0"/>
+                <w:sz w:val="22"/>
+                <w:szCs w:val="22"/>
+                <w:lang w:val="es-MX" w:eastAsia="zh-CN" w:bidi="hi-IN"/>
+              </w:rPr>
+              <w:t xml:space="preserve">    </w:t>
+            </w:r>
+            <w:r>
+              <w:rPr>
+                <w:rFonts w:eastAsia="Noto Serif CJK SC" w:cs="Lohit Devanagari"/>
+                <w:color w:val="auto"/>
+                <w:kern w:val="0"/>
+                <w:sz w:val="22"/>
+                <w:szCs w:val="22"/>
+                <w:lang w:val="es-MX" w:eastAsia="zh-CN" w:bidi="hi-IN"/>
+              </w:rPr>
+              <w:t>-Cuerpo academico.</w:t>
+            </w:r>
+          </w:p>
+          <w:p>
+            <w:pPr>
+              <w:pStyle w:val="LOnormal"/>
+              <w:widowControl w:val="false"/>
+              <w:rPr/>
+            </w:pPr>
+            <w:r>
+              <w:rPr>
+                <w:rFonts w:eastAsia="Noto Serif CJK SC" w:cs="Lohit Devanagari"/>
+                <w:color w:val="auto"/>
+                <w:kern w:val="0"/>
+                <w:sz w:val="22"/>
+                <w:szCs w:val="22"/>
+                <w:lang w:val="es-MX" w:eastAsia="zh-CN" w:bidi="hi-IN"/>
+              </w:rPr>
+              <w:t>3. Volver a flujo normal paso 3.</w:t>
             </w:r>
           </w:p>
           <w:p>
@@ -1139,14 +1070,420 @@
               </w:rPr>
             </w:pPr>
             <w:r>
-              <w:rPr>
-                <w:rFonts w:eastAsia="Noto Serif CJK SC" w:cs="Lohit Devanagari"/>
-                <w:color w:val="auto"/>
-                <w:kern w:val="0"/>
-                <w:sz w:val="22"/>
-                <w:szCs w:val="22"/>
-                <w:lang w:val="es-MX" w:eastAsia="zh-CN" w:bidi="hi-IN"/>
-              </w:rPr>
+              <w:rPr/>
+            </w:r>
+          </w:p>
+          <w:p>
+            <w:pPr>
+              <w:pStyle w:val="LOnormal"/>
+              <w:widowControl w:val="false"/>
+              <w:rPr/>
+            </w:pPr>
+            <w:r>
+              <w:rPr>
+                <w:rFonts w:eastAsia="Noto Serif CJK SC" w:cs="Lohit Devanagari"/>
+                <w:color w:val="auto"/>
+                <w:kern w:val="0"/>
+                <w:sz w:val="22"/>
+                <w:szCs w:val="22"/>
+                <w:lang w:val="es-MX" w:eastAsia="zh-CN" w:bidi="hi-IN"/>
+              </w:rPr>
+              <w:t>FA02. El coordinador selecciona “PLADEA”</w:t>
+            </w:r>
+          </w:p>
+          <w:p>
+            <w:pPr>
+              <w:pStyle w:val="LOnormal"/>
+              <w:widowControl w:val="false"/>
+              <w:rPr/>
+            </w:pPr>
+            <w:r>
+              <w:rPr>
+                <w:rFonts w:eastAsia="Noto Serif CJK SC" w:cs="Lohit Devanagari"/>
+                <w:color w:val="auto"/>
+                <w:kern w:val="0"/>
+                <w:sz w:val="22"/>
+                <w:szCs w:val="22"/>
+                <w:lang w:val="es-MX" w:eastAsia="zh-CN" w:bidi="hi-IN"/>
+              </w:rPr>
+              <w:t>1. El sistema despliega la ventana “RegistroPLADEA”.</w:t>
+            </w:r>
+          </w:p>
+          <w:p>
+            <w:pPr>
+              <w:pStyle w:val="LOnormal"/>
+              <w:widowControl w:val="false"/>
+              <w:rPr/>
+            </w:pPr>
+            <w:r>
+              <w:rPr>
+                <w:rFonts w:eastAsia="Noto Serif CJK SC" w:cs="Lohit Devanagari"/>
+                <w:color w:val="auto"/>
+                <w:kern w:val="0"/>
+                <w:sz w:val="22"/>
+                <w:szCs w:val="22"/>
+                <w:lang w:val="es-MX" w:eastAsia="zh-CN" w:bidi="hi-IN"/>
+              </w:rPr>
+              <w:t>2. El coordinador ingresa los datos solicitados:</w:t>
+            </w:r>
+          </w:p>
+          <w:p>
+            <w:pPr>
+              <w:pStyle w:val="LOnormal"/>
+              <w:widowControl w:val="false"/>
+              <w:rPr/>
+            </w:pPr>
+            <w:r>
+              <w:rPr>
+                <w:rFonts w:eastAsia="Noto Serif CJK SC" w:cs="Lohit Devanagari"/>
+                <w:color w:val="auto"/>
+                <w:kern w:val="0"/>
+                <w:sz w:val="22"/>
+                <w:szCs w:val="22"/>
+                <w:lang w:val="es-MX" w:eastAsia="zh-CN" w:bidi="hi-IN"/>
+              </w:rPr>
+              <w:t xml:space="preserve">    </w:t>
+            </w:r>
+            <w:r>
+              <w:rPr>
+                <w:rFonts w:eastAsia="Noto Serif CJK SC" w:cs="Lohit Devanagari"/>
+                <w:color w:val="auto"/>
+                <w:kern w:val="0"/>
+                <w:sz w:val="22"/>
+                <w:szCs w:val="22"/>
+                <w:lang w:val="es-MX" w:eastAsia="zh-CN" w:bidi="hi-IN"/>
+              </w:rPr>
+              <w:t>- Acción</w:t>
+            </w:r>
+          </w:p>
+          <w:p>
+            <w:pPr>
+              <w:pStyle w:val="LOnormal"/>
+              <w:widowControl w:val="false"/>
+              <w:rPr/>
+            </w:pPr>
+            <w:r>
+              <w:rPr>
+                <w:rFonts w:eastAsia="Noto Serif CJK SC" w:cs="Lohit Devanagari"/>
+                <w:color w:val="auto"/>
+                <w:kern w:val="0"/>
+                <w:sz w:val="22"/>
+                <w:szCs w:val="22"/>
+                <w:lang w:val="es-MX" w:eastAsia="zh-CN" w:bidi="hi-IN"/>
+              </w:rPr>
+              <w:t xml:space="preserve">    </w:t>
+            </w:r>
+            <w:r>
+              <w:rPr>
+                <w:rFonts w:eastAsia="Noto Serif CJK SC" w:cs="Lohit Devanagari"/>
+                <w:color w:val="auto"/>
+                <w:kern w:val="0"/>
+                <w:sz w:val="22"/>
+                <w:szCs w:val="22"/>
+                <w:lang w:val="es-MX" w:eastAsia="zh-CN" w:bidi="hi-IN"/>
+              </w:rPr>
+              <w:t>-Periodo del pladea</w:t>
+            </w:r>
+          </w:p>
+          <w:p>
+            <w:pPr>
+              <w:pStyle w:val="LOnormal"/>
+              <w:widowControl w:val="false"/>
+              <w:rPr/>
+            </w:pPr>
+            <w:r>
+              <w:rPr>
+                <w:rFonts w:eastAsia="Noto Serif CJK SC" w:cs="Lohit Devanagari"/>
+                <w:color w:val="auto"/>
+                <w:kern w:val="0"/>
+                <w:sz w:val="22"/>
+                <w:szCs w:val="22"/>
+                <w:lang w:val="es-MX" w:eastAsia="zh-CN" w:bidi="hi-IN"/>
+              </w:rPr>
+              <w:t xml:space="preserve">    </w:t>
+            </w:r>
+            <w:r>
+              <w:rPr>
+                <w:rFonts w:eastAsia="Noto Serif CJK SC" w:cs="Lohit Devanagari"/>
+                <w:color w:val="auto"/>
+                <w:kern w:val="0"/>
+                <w:sz w:val="22"/>
+                <w:szCs w:val="22"/>
+                <w:lang w:val="es-MX" w:eastAsia="zh-CN" w:bidi="hi-IN"/>
+              </w:rPr>
+              <w:t>-Objetivo general</w:t>
+            </w:r>
+          </w:p>
+          <w:p>
+            <w:pPr>
+              <w:pStyle w:val="LOnormal"/>
+              <w:widowControl w:val="false"/>
+              <w:rPr/>
+            </w:pPr>
+            <w:r>
+              <w:rPr>
+                <w:rFonts w:eastAsia="Noto Serif CJK SC" w:cs="Lohit Devanagari"/>
+                <w:color w:val="auto"/>
+                <w:kern w:val="0"/>
+                <w:sz w:val="22"/>
+                <w:szCs w:val="22"/>
+                <w:lang w:val="es-MX" w:eastAsia="zh-CN" w:bidi="hi-IN"/>
+              </w:rPr>
+              <w:t>3. Volver al flujo normal paso 2.</w:t>
+            </w:r>
+          </w:p>
+          <w:p>
+            <w:pPr>
+              <w:pStyle w:val="LOnormal"/>
+              <w:widowControl w:val="false"/>
+              <w:rPr>
+                <w:rFonts w:ascii="Times New Roman" w:hAnsi="Times New Roman" w:eastAsia="Noto Serif CJK SC" w:cs="Lohit Devanagari"/>
+                <w:color w:val="auto"/>
+                <w:kern w:val="0"/>
+                <w:sz w:val="22"/>
+                <w:szCs w:val="22"/>
+                <w:lang w:val="es-MX" w:eastAsia="zh-CN" w:bidi="hi-IN"/>
+              </w:rPr>
+            </w:pPr>
+            <w:r>
+              <w:rPr/>
+            </w:r>
+          </w:p>
+          <w:p>
+            <w:pPr>
+              <w:pStyle w:val="LOnormal"/>
+              <w:widowControl w:val="false"/>
+              <w:rPr/>
+            </w:pPr>
+            <w:r>
+              <w:rPr>
+                <w:rFonts w:eastAsia="Noto Serif CJK SC" w:cs="Lohit Devanagari"/>
+                <w:color w:val="auto"/>
+                <w:kern w:val="0"/>
+                <w:sz w:val="22"/>
+                <w:szCs w:val="22"/>
+                <w:lang w:val="es-MX" w:eastAsia="zh-CN" w:bidi="hi-IN"/>
+              </w:rPr>
+              <w:t>FA03. El coordinador selecciona “Vinculación”.</w:t>
+            </w:r>
+          </w:p>
+          <w:p>
+            <w:pPr>
+              <w:pStyle w:val="LOnormal"/>
+              <w:widowControl w:val="false"/>
+              <w:rPr/>
+            </w:pPr>
+            <w:r>
+              <w:rPr>
+                <w:rFonts w:eastAsia="Noto Serif CJK SC" w:cs="Lohit Devanagari"/>
+                <w:color w:val="auto"/>
+                <w:kern w:val="0"/>
+                <w:sz w:val="22"/>
+                <w:szCs w:val="22"/>
+                <w:lang w:val="es-MX" w:eastAsia="zh-CN" w:bidi="hi-IN"/>
+              </w:rPr>
+              <w:t>1. El sistema despliega la ventana “RegistroVinculacion” (EX03)</w:t>
+            </w:r>
+          </w:p>
+          <w:p>
+            <w:pPr>
+              <w:pStyle w:val="LOnormal"/>
+              <w:widowControl w:val="false"/>
+              <w:rPr/>
+            </w:pPr>
+            <w:r>
+              <w:rPr>
+                <w:rFonts w:eastAsia="Noto Serif CJK SC" w:cs="Lohit Devanagari"/>
+                <w:color w:val="auto"/>
+                <w:kern w:val="0"/>
+                <w:sz w:val="22"/>
+                <w:szCs w:val="22"/>
+                <w:lang w:val="es-MX" w:eastAsia="zh-CN" w:bidi="hi-IN"/>
+              </w:rPr>
+              <w:t>2. El coordinador ingresa los datos solicitados:</w:t>
+            </w:r>
+          </w:p>
+          <w:p>
+            <w:pPr>
+              <w:pStyle w:val="LOnormal"/>
+              <w:widowControl w:val="false"/>
+              <w:rPr/>
+            </w:pPr>
+            <w:r>
+              <w:rPr>
+                <w:rFonts w:eastAsia="Noto Serif CJK SC" w:cs="Lohit Devanagari"/>
+                <w:color w:val="auto"/>
+                <w:kern w:val="0"/>
+                <w:sz w:val="22"/>
+                <w:szCs w:val="22"/>
+                <w:lang w:val="es-MX" w:eastAsia="zh-CN" w:bidi="hi-IN"/>
+              </w:rPr>
+              <w:t xml:space="preserve">    </w:t>
+            </w:r>
+            <w:r>
+              <w:rPr>
+                <w:rFonts w:eastAsia="Noto Serif CJK SC" w:cs="Lohit Devanagari"/>
+                <w:color w:val="auto"/>
+                <w:kern w:val="0"/>
+                <w:sz w:val="22"/>
+                <w:szCs w:val="22"/>
+                <w:lang w:val="es-MX" w:eastAsia="zh-CN" w:bidi="hi-IN"/>
+              </w:rPr>
+              <w:t>- Organización vinculada.</w:t>
+            </w:r>
+          </w:p>
+          <w:p>
+            <w:pPr>
+              <w:pStyle w:val="LOnormal"/>
+              <w:widowControl w:val="false"/>
+              <w:rPr/>
+            </w:pPr>
+            <w:r>
+              <w:rPr>
+                <w:rFonts w:eastAsia="Noto Serif CJK SC" w:cs="Lohit Devanagari"/>
+                <w:color w:val="auto"/>
+                <w:kern w:val="0"/>
+                <w:sz w:val="22"/>
+                <w:szCs w:val="22"/>
+                <w:lang w:val="es-MX" w:eastAsia="zh-CN" w:bidi="hi-IN"/>
+              </w:rPr>
+              <w:t xml:space="preserve">    </w:t>
+            </w:r>
+            <w:r>
+              <w:rPr>
+                <w:rFonts w:eastAsia="Noto Serif CJK SC" w:cs="Lohit Devanagari"/>
+                <w:color w:val="auto"/>
+                <w:kern w:val="0"/>
+                <w:sz w:val="22"/>
+                <w:szCs w:val="22"/>
+                <w:lang w:val="es-MX" w:eastAsia="zh-CN" w:bidi="hi-IN"/>
+              </w:rPr>
+              <w:t>- Fecha de inicio del convenio.</w:t>
+            </w:r>
+          </w:p>
+          <w:p>
+            <w:pPr>
+              <w:pStyle w:val="LOnormal"/>
+              <w:widowControl w:val="false"/>
+              <w:rPr/>
+            </w:pPr>
+            <w:r>
+              <w:rPr>
+                <w:rFonts w:eastAsia="Noto Serif CJK SC" w:cs="Lohit Devanagari"/>
+                <w:color w:val="auto"/>
+                <w:kern w:val="0"/>
+                <w:sz w:val="22"/>
+                <w:szCs w:val="22"/>
+                <w:lang w:val="es-MX" w:eastAsia="zh-CN" w:bidi="hi-IN"/>
+              </w:rPr>
+              <w:t>Volver al flujo normal paso 3.</w:t>
+            </w:r>
+          </w:p>
+          <w:p>
+            <w:pPr>
+              <w:pStyle w:val="LOnormal"/>
+              <w:widowControl w:val="false"/>
+              <w:rPr>
+                <w:rFonts w:ascii="Times New Roman" w:hAnsi="Times New Roman" w:eastAsia="Noto Serif CJK SC" w:cs="Lohit Devanagari"/>
+                <w:color w:val="auto"/>
+                <w:kern w:val="0"/>
+                <w:sz w:val="22"/>
+                <w:szCs w:val="22"/>
+                <w:lang w:val="es-MX" w:eastAsia="zh-CN" w:bidi="hi-IN"/>
+              </w:rPr>
+            </w:pPr>
+            <w:r>
+              <w:rPr/>
+            </w:r>
+          </w:p>
+          <w:p>
+            <w:pPr>
+              <w:pStyle w:val="LOnormal"/>
+              <w:widowControl w:val="false"/>
+              <w:rPr/>
+            </w:pPr>
+            <w:r>
+              <w:rPr>
+                <w:rFonts w:eastAsia="Noto Serif CJK SC" w:cs="Lohit Devanagari"/>
+                <w:color w:val="auto"/>
+                <w:kern w:val="0"/>
+                <w:sz w:val="22"/>
+                <w:szCs w:val="22"/>
+                <w:lang w:val="es-MX" w:eastAsia="zh-CN" w:bidi="hi-IN"/>
+              </w:rPr>
+              <w:t>FA04. Datos invalidos.</w:t>
+            </w:r>
+          </w:p>
+          <w:p>
+            <w:pPr>
+              <w:pStyle w:val="LOnormal"/>
+              <w:widowControl w:val="false"/>
+              <w:rPr/>
+            </w:pPr>
+            <w:r>
+              <w:rPr>
+                <w:rFonts w:eastAsia="Noto Serif CJK SC" w:cs="Lohit Devanagari"/>
+                <w:color w:val="auto"/>
+                <w:kern w:val="0"/>
+                <w:sz w:val="22"/>
+                <w:szCs w:val="22"/>
+                <w:lang w:val="es-MX" w:eastAsia="zh-CN" w:bidi="hi-IN"/>
+              </w:rPr>
+              <w:t>1. El sistema despliega el mensaje “Llenar todos los campos solicitados”.</w:t>
+            </w:r>
+          </w:p>
+          <w:p>
+            <w:pPr>
+              <w:pStyle w:val="LOnormal"/>
+              <w:widowControl w:val="false"/>
+              <w:rPr/>
+            </w:pPr>
+            <w:r>
+              <w:rPr>
+                <w:rFonts w:eastAsia="Noto Serif CJK SC" w:cs="Lohit Devanagari"/>
+                <w:color w:val="auto"/>
+                <w:kern w:val="0"/>
+                <w:sz w:val="22"/>
+                <w:szCs w:val="22"/>
+                <w:lang w:val="es-MX" w:eastAsia="zh-CN" w:bidi="hi-IN"/>
+              </w:rPr>
+              <w:t>Fin del FA04.</w:t>
+            </w:r>
+          </w:p>
+          <w:p>
+            <w:pPr>
+              <w:pStyle w:val="LOnormal"/>
+              <w:widowControl w:val="false"/>
+              <w:rPr/>
+            </w:pPr>
+            <w:r>
+              <w:rPr>
+                <w:rFonts w:eastAsia="Noto Serif CJK SC" w:cs="Lohit Devanagari"/>
+                <w:color w:val="auto"/>
+                <w:kern w:val="0"/>
+                <w:sz w:val="22"/>
+                <w:szCs w:val="22"/>
+                <w:lang w:val="es-MX" w:eastAsia="zh-CN" w:bidi="hi-IN"/>
+              </w:rPr>
+              <w:t>FA05. Proyecto ya existente.</w:t>
+            </w:r>
+          </w:p>
+          <w:p>
+            <w:pPr>
+              <w:pStyle w:val="LOnormal"/>
+              <w:widowControl w:val="false"/>
+              <w:rPr/>
+            </w:pPr>
+            <w:r>
+              <w:rPr>
+                <w:rFonts w:eastAsia="Noto Serif CJK SC" w:cs="Lohit Devanagari"/>
+                <w:color w:val="auto"/>
+                <w:kern w:val="0"/>
+                <w:sz w:val="22"/>
+                <w:szCs w:val="22"/>
+                <w:lang w:val="es-MX" w:eastAsia="zh-CN" w:bidi="hi-IN"/>
+              </w:rPr>
+              <w:t>1. El sistema despliega el mensaje “El proyecto que intenta registrar ya existe”.</w:t>
             </w:r>
           </w:p>
         </w:tc>
@@ -1204,20 +1541,32 @@
             </w:pPr>
             <w:r>
               <w:rPr/>
-              <w:t>EX1. Error al guardar el registro.</w:t>
-            </w:r>
-          </w:p>
-          <w:p>
-            <w:pPr>
-              <w:pStyle w:val="LOnormal"/>
-              <w:widowControl w:val="false"/>
-              <w:spacing w:lineRule="auto" w:line="276"/>
-              <w:jc w:val="both"/>
-              <w:rPr/>
-            </w:pPr>
-            <w:r>
-              <w:rPr/>
-              <w:t>1. El sistema despliega el mensaje “Ha ocurrido un error al guardar el registro”.</w:t>
+              <w:t>EX</w:t>
+            </w:r>
+            <w:r>
+              <w:rPr/>
+              <w:t>0</w:t>
+            </w:r>
+            <w:r>
+              <w:rPr/>
+              <w:t xml:space="preserve">1. </w:t>
+            </w:r>
+            <w:r>
+              <w:rPr/>
+              <w:t>Error al registrar los datos.</w:t>
+            </w:r>
+          </w:p>
+          <w:p>
+            <w:pPr>
+              <w:pStyle w:val="LOnormal"/>
+              <w:widowControl w:val="false"/>
+              <w:spacing w:lineRule="auto" w:line="276"/>
+              <w:jc w:val="both"/>
+              <w:rPr/>
+            </w:pPr>
+            <w:r>
+              <w:rPr/>
+              <w:t>1. El sistema despliega el mensaje “Error al registrar el proyecto”.</w:t>
             </w:r>
           </w:p>
           <w:p>
@@ -1231,6 +1580,161 @@
             <w:r>
               <w:rPr/>
               <w:t>Fin de la EX01.</w:t>
+            </w:r>
+          </w:p>
+          <w:p>
+            <w:pPr>
+              <w:pStyle w:val="LOnormal"/>
+              <w:widowControl w:val="false"/>
+              <w:spacing w:lineRule="auto" w:line="276"/>
+              <w:jc w:val="both"/>
+              <w:rPr/>
+            </w:pPr>
+            <w:r>
+              <w:rPr/>
+            </w:r>
+          </w:p>
+          <w:p>
+            <w:pPr>
+              <w:pStyle w:val="LOnormal"/>
+              <w:widowControl w:val="false"/>
+              <w:spacing w:lineRule="auto" w:line="276"/>
+              <w:jc w:val="both"/>
+              <w:rPr/>
+            </w:pPr>
+            <w:r>
+              <w:rPr/>
+              <w:t>EX02. Error al cargar los cuerpos acad</w:t>
+            </w:r>
+            <w:r>
+              <w:rPr>
+                <w:rFonts w:eastAsia="Noto Serif CJK SC" w:cs="Lohit Devanagari"/>
+                <w:color w:val="auto"/>
+                <w:kern w:val="0"/>
+                <w:sz w:val="22"/>
+                <w:szCs w:val="22"/>
+                <w:lang w:val="es-MX" w:eastAsia="zh-CN" w:bidi="hi-IN"/>
+              </w:rPr>
+              <w:t>émicos.</w:t>
+            </w:r>
+          </w:p>
+          <w:p>
+            <w:pPr>
+              <w:pStyle w:val="LOnormal"/>
+              <w:widowControl w:val="false"/>
+              <w:spacing w:lineRule="auto" w:line="276"/>
+              <w:jc w:val="both"/>
+              <w:rPr/>
+            </w:pPr>
+            <w:r>
+              <w:rPr>
+                <w:rFonts w:eastAsia="Noto Serif CJK SC" w:cs="Lohit Devanagari"/>
+                <w:color w:val="auto"/>
+                <w:kern w:val="0"/>
+                <w:sz w:val="22"/>
+                <w:szCs w:val="22"/>
+                <w:lang w:val="es-MX" w:eastAsia="zh-CN" w:bidi="hi-IN"/>
+              </w:rPr>
+              <w:t>1. El sistema despliega el mensaje “Error al cargar los cuerpos académicos”.</w:t>
+            </w:r>
+          </w:p>
+          <w:p>
+            <w:pPr>
+              <w:pStyle w:val="LOnormal"/>
+              <w:widowControl w:val="false"/>
+              <w:spacing w:lineRule="auto" w:line="276"/>
+              <w:jc w:val="both"/>
+              <w:rPr/>
+            </w:pPr>
+            <w:r>
+              <w:rPr>
+                <w:rFonts w:eastAsia="Noto Serif CJK SC" w:cs="Lohit Devanagari"/>
+                <w:color w:val="auto"/>
+                <w:kern w:val="0"/>
+                <w:sz w:val="22"/>
+                <w:szCs w:val="22"/>
+                <w:lang w:val="es-MX" w:eastAsia="zh-CN" w:bidi="hi-IN"/>
+              </w:rPr>
+              <w:t>Fin de la EX02.</w:t>
+            </w:r>
+          </w:p>
+          <w:p>
+            <w:pPr>
+              <w:pStyle w:val="LOnormal"/>
+              <w:widowControl w:val="false"/>
+              <w:spacing w:lineRule="auto" w:line="276"/>
+              <w:jc w:val="both"/>
+              <w:rPr>
+                <w:rFonts w:ascii="Times New Roman" w:hAnsi="Times New Roman" w:eastAsia="Noto Serif CJK SC" w:cs="Lohit Devanagari"/>
+                <w:color w:val="auto"/>
+                <w:kern w:val="0"/>
+                <w:sz w:val="22"/>
+                <w:szCs w:val="22"/>
+                <w:lang w:val="es-MX" w:eastAsia="zh-CN" w:bidi="hi-IN"/>
+              </w:rPr>
+            </w:pPr>
+            <w:r>
+              <w:rPr/>
+            </w:r>
+          </w:p>
+          <w:p>
+            <w:pPr>
+              <w:pStyle w:val="LOnormal"/>
+              <w:widowControl w:val="false"/>
+              <w:spacing w:lineRule="auto" w:line="276"/>
+              <w:jc w:val="both"/>
+              <w:rPr/>
+            </w:pPr>
+            <w:r>
+              <w:rPr>
+                <w:rFonts w:eastAsia="Noto Serif CJK SC" w:cs="Lohit Devanagari"/>
+                <w:color w:val="auto"/>
+                <w:kern w:val="0"/>
+                <w:sz w:val="22"/>
+                <w:szCs w:val="22"/>
+                <w:lang w:val="es-MX" w:eastAsia="zh-CN" w:bidi="hi-IN"/>
+              </w:rPr>
+              <w:t>EX03. Error al cargar las organizaciones vinculadas.</w:t>
+            </w:r>
+          </w:p>
+          <w:p>
+            <w:pPr>
+              <w:pStyle w:val="LOnormal"/>
+              <w:widowControl w:val="false"/>
+              <w:spacing w:lineRule="auto" w:line="276"/>
+              <w:jc w:val="both"/>
+              <w:rPr/>
+            </w:pPr>
+            <w:r>
+              <w:rPr>
+                <w:rFonts w:eastAsia="Noto Serif CJK SC" w:cs="Lohit Devanagari"/>
+                <w:color w:val="auto"/>
+                <w:kern w:val="0"/>
+                <w:sz w:val="22"/>
+                <w:szCs w:val="22"/>
+                <w:lang w:val="es-MX" w:eastAsia="zh-CN" w:bidi="hi-IN"/>
+              </w:rPr>
+              <w:t>1. El sistema despliega el mensaje “Error al cargar las organizaciones”.</w:t>
+            </w:r>
+          </w:p>
+          <w:p>
+            <w:pPr>
+              <w:pStyle w:val="LOnormal"/>
+              <w:widowControl w:val="false"/>
+              <w:spacing w:lineRule="auto" w:line="276"/>
+              <w:jc w:val="both"/>
+              <w:rPr/>
+            </w:pPr>
+            <w:r>
+              <w:rPr>
+                <w:rFonts w:eastAsia="Noto Serif CJK SC" w:cs="Lohit Devanagari"/>
+                <w:color w:val="auto"/>
+                <w:kern w:val="0"/>
+                <w:sz w:val="22"/>
+                <w:szCs w:val="22"/>
+                <w:lang w:val="es-MX" w:eastAsia="zh-CN" w:bidi="hi-IN"/>
+              </w:rPr>
+              <w:t>Fin de la EX03.</w:t>
             </w:r>
           </w:p>
         </w:tc>

</xml_diff>